<commit_message>
Initial Check in of Demo1 ppt
</commit_message>
<xml_diff>
--- a/Multisig Escrow of Funds Project1.docx
+++ b/Multisig Escrow of Funds Project1.docx
@@ -27,13 +27,23 @@
         </w:rPr>
         <w:t xml:space="preserve">: </w:t>
       </w:r>
-      <w:r>
-        <w:rPr>
-          <w:rFonts w:ascii="Times New Roman" w:eastAsia="Times New Roman" w:hAnsi="Times New Roman" w:cs="Times New Roman"/>
-          <w:sz w:val="24"/>
-          <w:szCs w:val="24"/>
-        </w:rPr>
-        <w:t>Multisig Escrow of Funds</w:t>
+      <w:proofErr w:type="spellStart"/>
+      <w:r>
+        <w:rPr>
+          <w:rFonts w:ascii="Times New Roman" w:eastAsia="Times New Roman" w:hAnsi="Times New Roman" w:cs="Times New Roman"/>
+          <w:sz w:val="24"/>
+          <w:szCs w:val="24"/>
+        </w:rPr>
+        <w:t>Multisig</w:t>
+      </w:r>
+      <w:proofErr w:type="spellEnd"/>
+      <w:r>
+        <w:rPr>
+          <w:rFonts w:ascii="Times New Roman" w:eastAsia="Times New Roman" w:hAnsi="Times New Roman" w:cs="Times New Roman"/>
+          <w:sz w:val="24"/>
+          <w:szCs w:val="24"/>
+        </w:rPr>
+        <w:t xml:space="preserve"> Escrow of Funds</w:t>
       </w:r>
     </w:p>
     <w:p>
@@ -93,8 +103,18 @@
           <w:sz w:val="24"/>
           <w:szCs w:val="24"/>
         </w:rPr>
-        <w:t>: Huang Pan, Dan Perez, Hans Gill, Travis Giggy</w:t>
-      </w:r>
+        <w:t xml:space="preserve">: Huang Pan, Dan Perez, Hans Gill, Travis </w:t>
+      </w:r>
+      <w:proofErr w:type="spellStart"/>
+      <w:r>
+        <w:rPr>
+          <w:rFonts w:ascii="Times New Roman" w:eastAsia="Times New Roman" w:hAnsi="Times New Roman" w:cs="Times New Roman"/>
+          <w:sz w:val="24"/>
+          <w:szCs w:val="24"/>
+        </w:rPr>
+        <w:t>Giggy</w:t>
+      </w:r>
+      <w:proofErr w:type="spellEnd"/>
     </w:p>
     <w:p>
       <w:pPr>
@@ -105,6 +125,7 @@
           <w:szCs w:val="24"/>
         </w:rPr>
       </w:pPr>
+      <w:proofErr w:type="spellStart"/>
       <w:r>
         <w:rPr>
           <w:rFonts w:ascii="Times New Roman" w:eastAsia="Times New Roman" w:hAnsi="Times New Roman" w:cs="Times New Roman"/>
@@ -114,6 +135,7 @@
         </w:rPr>
         <w:t>Github</w:t>
       </w:r>
+      <w:proofErr w:type="spellEnd"/>
       <w:r>
         <w:rPr>
           <w:rFonts w:ascii="Times New Roman" w:eastAsia="Times New Roman" w:hAnsi="Times New Roman" w:cs="Times New Roman"/>
@@ -374,6 +396,8 @@
         </w:rPr>
         <w:t>Time of day constraints</w:t>
       </w:r>
+      <w:bookmarkStart w:id="0" w:name="_GoBack"/>
+      <w:bookmarkEnd w:id="0"/>
     </w:p>
     <w:p>
       <w:pPr>
@@ -410,8 +434,6 @@
           <w:szCs w:val="24"/>
         </w:rPr>
       </w:pPr>
-      <w:bookmarkStart w:id="0" w:name="_GoBack"/>
-      <w:bookmarkEnd w:id="0"/>
       <w:r>
         <w:rPr>
           <w:rFonts w:ascii="Times New Roman" w:hAnsi="Times New Roman" w:cs="Times New Roman"/>
@@ -442,6 +464,7 @@
         </w:rPr>
         <w:t xml:space="preserve">Some </w:t>
       </w:r>
+      <w:proofErr w:type="spellStart"/>
       <w:r>
         <w:rPr>
           <w:rFonts w:ascii="Times New Roman" w:hAnsi="Times New Roman" w:cs="Times New Roman"/>
@@ -450,6 +473,7 @@
         </w:rPr>
         <w:t>MultiSig</w:t>
       </w:r>
+      <w:proofErr w:type="spellEnd"/>
       <w:r>
         <w:rPr>
           <w:rFonts w:ascii="Times New Roman" w:hAnsi="Times New Roman" w:cs="Times New Roman"/>
@@ -480,7 +504,7 @@
             <w:sz w:val="24"/>
             <w:szCs w:val="24"/>
           </w:rPr>
-          <w:t>https://www.linkedin.com/company/pavilion-io</w:t>
+          <w:t>https://pavilion.io/</w:t>
         </w:r>
       </w:hyperlink>
     </w:p>
@@ -497,13 +521,41 @@
           <w:szCs w:val="24"/>
         </w:rPr>
       </w:pPr>
-      <w:r>
-        <w:rPr>
-          <w:rFonts w:ascii="Times New Roman" w:hAnsi="Times New Roman" w:cs="Times New Roman"/>
-          <w:sz w:val="24"/>
-          <w:szCs w:val="24"/>
-        </w:rPr>
-        <w:t>Bitgo – multisig wallet, API</w:t>
+      <w:proofErr w:type="spellStart"/>
+      <w:r>
+        <w:rPr>
+          <w:rFonts w:ascii="Times New Roman" w:hAnsi="Times New Roman" w:cs="Times New Roman"/>
+          <w:sz w:val="24"/>
+          <w:szCs w:val="24"/>
+        </w:rPr>
+        <w:t>Bitgo</w:t>
+      </w:r>
+      <w:proofErr w:type="spellEnd"/>
+      <w:r>
+        <w:rPr>
+          <w:rFonts w:ascii="Times New Roman" w:hAnsi="Times New Roman" w:cs="Times New Roman"/>
+          <w:sz w:val="24"/>
+          <w:szCs w:val="24"/>
+        </w:rPr>
+        <w:t xml:space="preserve"> – </w:t>
+      </w:r>
+      <w:proofErr w:type="spellStart"/>
+      <w:r>
+        <w:rPr>
+          <w:rFonts w:ascii="Times New Roman" w:hAnsi="Times New Roman" w:cs="Times New Roman"/>
+          <w:sz w:val="24"/>
+          <w:szCs w:val="24"/>
+        </w:rPr>
+        <w:t>multisig</w:t>
+      </w:r>
+      <w:proofErr w:type="spellEnd"/>
+      <w:r>
+        <w:rPr>
+          <w:rFonts w:ascii="Times New Roman" w:hAnsi="Times New Roman" w:cs="Times New Roman"/>
+          <w:sz w:val="24"/>
+          <w:szCs w:val="24"/>
+        </w:rPr>
+        <w:t xml:space="preserve"> wallet, API</w:t>
       </w:r>
     </w:p>
     <w:p>
@@ -586,7 +638,25 @@
           <w:sz w:val="24"/>
           <w:szCs w:val="24"/>
         </w:rPr>
-        <w:t>Debug iOs app</w:t>
+        <w:t xml:space="preserve">Debug </w:t>
+      </w:r>
+      <w:proofErr w:type="spellStart"/>
+      <w:r>
+        <w:rPr>
+          <w:rFonts w:ascii="Times New Roman" w:eastAsia="Times New Roman" w:hAnsi="Times New Roman" w:cs="Times New Roman"/>
+          <w:sz w:val="24"/>
+          <w:szCs w:val="24"/>
+        </w:rPr>
+        <w:t>iOs</w:t>
+      </w:r>
+      <w:proofErr w:type="spellEnd"/>
+      <w:r>
+        <w:rPr>
+          <w:rFonts w:ascii="Times New Roman" w:eastAsia="Times New Roman" w:hAnsi="Times New Roman" w:cs="Times New Roman"/>
+          <w:sz w:val="24"/>
+          <w:szCs w:val="24"/>
+        </w:rPr>
+        <w:t xml:space="preserve"> app</w:t>
       </w:r>
     </w:p>
     <w:p>
@@ -626,15 +696,87 @@
           <w:sz w:val="24"/>
           <w:szCs w:val="24"/>
         </w:rPr>
-        <w:t>Here's a video showing what i've got workin so far. I can't get the CoreBitcoin s</w:t>
-      </w:r>
-      <w:r>
-        <w:rPr>
-          <w:rFonts w:ascii="Times New Roman" w:eastAsia="Times New Roman" w:hAnsi="Times New Roman" w:cs="Times New Roman"/>
-          <w:sz w:val="24"/>
-          <w:szCs w:val="24"/>
-        </w:rPr>
-        <w:t>dk to work yet, so no multi sig.</w:t>
+        <w:t xml:space="preserve">Here's a video showing what </w:t>
+      </w:r>
+      <w:proofErr w:type="spellStart"/>
+      <w:r>
+        <w:rPr>
+          <w:rFonts w:ascii="Times New Roman" w:eastAsia="Times New Roman" w:hAnsi="Times New Roman" w:cs="Times New Roman"/>
+          <w:sz w:val="24"/>
+          <w:szCs w:val="24"/>
+        </w:rPr>
+        <w:t>i've</w:t>
+      </w:r>
+      <w:proofErr w:type="spellEnd"/>
+      <w:r>
+        <w:rPr>
+          <w:rFonts w:ascii="Times New Roman" w:eastAsia="Times New Roman" w:hAnsi="Times New Roman" w:cs="Times New Roman"/>
+          <w:sz w:val="24"/>
+          <w:szCs w:val="24"/>
+        </w:rPr>
+        <w:t xml:space="preserve"> got </w:t>
+      </w:r>
+      <w:proofErr w:type="spellStart"/>
+      <w:r>
+        <w:rPr>
+          <w:rFonts w:ascii="Times New Roman" w:eastAsia="Times New Roman" w:hAnsi="Times New Roman" w:cs="Times New Roman"/>
+          <w:sz w:val="24"/>
+          <w:szCs w:val="24"/>
+        </w:rPr>
+        <w:t>workin</w:t>
+      </w:r>
+      <w:proofErr w:type="spellEnd"/>
+      <w:r>
+        <w:rPr>
+          <w:rFonts w:ascii="Times New Roman" w:eastAsia="Times New Roman" w:hAnsi="Times New Roman" w:cs="Times New Roman"/>
+          <w:sz w:val="24"/>
+          <w:szCs w:val="24"/>
+        </w:rPr>
+        <w:t xml:space="preserve"> so far. I can't get the </w:t>
+      </w:r>
+      <w:proofErr w:type="spellStart"/>
+      <w:r>
+        <w:rPr>
+          <w:rFonts w:ascii="Times New Roman" w:eastAsia="Times New Roman" w:hAnsi="Times New Roman" w:cs="Times New Roman"/>
+          <w:sz w:val="24"/>
+          <w:szCs w:val="24"/>
+        </w:rPr>
+        <w:t>CoreBitcoin</w:t>
+      </w:r>
+      <w:proofErr w:type="spellEnd"/>
+      <w:r>
+        <w:rPr>
+          <w:rFonts w:ascii="Times New Roman" w:eastAsia="Times New Roman" w:hAnsi="Times New Roman" w:cs="Times New Roman"/>
+          <w:sz w:val="24"/>
+          <w:szCs w:val="24"/>
+        </w:rPr>
+        <w:t xml:space="preserve"> </w:t>
+      </w:r>
+      <w:proofErr w:type="spellStart"/>
+      <w:r>
+        <w:rPr>
+          <w:rFonts w:ascii="Times New Roman" w:eastAsia="Times New Roman" w:hAnsi="Times New Roman" w:cs="Times New Roman"/>
+          <w:sz w:val="24"/>
+          <w:szCs w:val="24"/>
+        </w:rPr>
+        <w:t>s</w:t>
+      </w:r>
+      <w:r>
+        <w:rPr>
+          <w:rFonts w:ascii="Times New Roman" w:eastAsia="Times New Roman" w:hAnsi="Times New Roman" w:cs="Times New Roman"/>
+          <w:sz w:val="24"/>
+          <w:szCs w:val="24"/>
+        </w:rPr>
+        <w:t>dk</w:t>
+      </w:r>
+      <w:proofErr w:type="spellEnd"/>
+      <w:r>
+        <w:rPr>
+          <w:rFonts w:ascii="Times New Roman" w:eastAsia="Times New Roman" w:hAnsi="Times New Roman" w:cs="Times New Roman"/>
+          <w:sz w:val="24"/>
+          <w:szCs w:val="24"/>
+        </w:rPr>
+        <w:t xml:space="preserve"> to work yet, so no multi sig.</w:t>
       </w:r>
     </w:p>
     <w:p>
@@ -707,8 +849,36 @@
           <w:sz w:val="24"/>
           <w:szCs w:val="24"/>
         </w:rPr>
-        <w:t>create a new address &amp; key pair using blockcypher api</w:t>
-      </w:r>
+        <w:t xml:space="preserve">create a new address &amp; key pair using </w:t>
+      </w:r>
+      <w:proofErr w:type="spellStart"/>
+      <w:r>
+        <w:rPr>
+          <w:rFonts w:ascii="Times New Roman" w:eastAsia="Times New Roman" w:hAnsi="Times New Roman" w:cs="Times New Roman"/>
+          <w:sz w:val="24"/>
+          <w:szCs w:val="24"/>
+        </w:rPr>
+        <w:t>blockcypher</w:t>
+      </w:r>
+      <w:proofErr w:type="spellEnd"/>
+      <w:r>
+        <w:rPr>
+          <w:rFonts w:ascii="Times New Roman" w:eastAsia="Times New Roman" w:hAnsi="Times New Roman" w:cs="Times New Roman"/>
+          <w:sz w:val="24"/>
+          <w:szCs w:val="24"/>
+        </w:rPr>
+        <w:t xml:space="preserve"> </w:t>
+      </w:r>
+      <w:proofErr w:type="spellStart"/>
+      <w:r>
+        <w:rPr>
+          <w:rFonts w:ascii="Times New Roman" w:eastAsia="Times New Roman" w:hAnsi="Times New Roman" w:cs="Times New Roman"/>
+          <w:sz w:val="24"/>
+          <w:szCs w:val="24"/>
+        </w:rPr>
+        <w:t>api</w:t>
+      </w:r>
+      <w:proofErr w:type="spellEnd"/>
     </w:p>
     <w:p>
       <w:pPr>
@@ -747,13 +917,23 @@
           <w:szCs w:val="24"/>
         </w:rPr>
       </w:pPr>
-      <w:r>
-        <w:rPr>
-          <w:rFonts w:ascii="Times New Roman" w:eastAsia="Times New Roman" w:hAnsi="Times New Roman" w:cs="Times New Roman"/>
-          <w:sz w:val="24"/>
-          <w:szCs w:val="24"/>
-        </w:rPr>
-        <w:t>send bitcoin from/to addresses that are in the apps db.</w:t>
+      <w:proofErr w:type="gramStart"/>
+      <w:r>
+        <w:rPr>
+          <w:rFonts w:ascii="Times New Roman" w:eastAsia="Times New Roman" w:hAnsi="Times New Roman" w:cs="Times New Roman"/>
+          <w:sz w:val="24"/>
+          <w:szCs w:val="24"/>
+        </w:rPr>
+        <w:t>send</w:t>
+      </w:r>
+      <w:proofErr w:type="gramEnd"/>
+      <w:r>
+        <w:rPr>
+          <w:rFonts w:ascii="Times New Roman" w:eastAsia="Times New Roman" w:hAnsi="Times New Roman" w:cs="Times New Roman"/>
+          <w:sz w:val="24"/>
+          <w:szCs w:val="24"/>
+        </w:rPr>
+        <w:t xml:space="preserve"> bitcoin from/to addresses that are in the apps db.</w:t>
       </w:r>
     </w:p>
     <w:p>
@@ -899,7 +1079,25 @@
           <w:sz w:val="24"/>
           <w:szCs w:val="24"/>
         </w:rPr>
-        <w:t>Takes too long to download bitcoin blockchain (2-3 days, 30 GB)</w:t>
+        <w:t xml:space="preserve">Takes too long to download bitcoin </w:t>
+      </w:r>
+      <w:proofErr w:type="spellStart"/>
+      <w:r>
+        <w:rPr>
+          <w:rFonts w:ascii="Times New Roman" w:hAnsi="Times New Roman" w:cs="Times New Roman"/>
+          <w:sz w:val="24"/>
+          <w:szCs w:val="24"/>
+        </w:rPr>
+        <w:t>blockchain</w:t>
+      </w:r>
+      <w:proofErr w:type="spellEnd"/>
+      <w:r>
+        <w:rPr>
+          <w:rFonts w:ascii="Times New Roman" w:hAnsi="Times New Roman" w:cs="Times New Roman"/>
+          <w:sz w:val="24"/>
+          <w:szCs w:val="24"/>
+        </w:rPr>
+        <w:t xml:space="preserve"> (2-3 days, 30 GB)</w:t>
       </w:r>
     </w:p>
     <w:p>
@@ -959,13 +1157,41 @@
           <w:szCs w:val="24"/>
         </w:rPr>
       </w:pPr>
-      <w:r>
-        <w:rPr>
-          <w:rFonts w:ascii="Times New Roman" w:hAnsi="Times New Roman" w:cs="Times New Roman"/>
-          <w:sz w:val="24"/>
-          <w:szCs w:val="24"/>
-        </w:rPr>
-        <w:t>Nodejs: bitcore.io (js version of bitcoin reference client; may not be updated, easier to learn than C++)</w:t>
+      <w:proofErr w:type="spellStart"/>
+      <w:r>
+        <w:rPr>
+          <w:rFonts w:ascii="Times New Roman" w:hAnsi="Times New Roman" w:cs="Times New Roman"/>
+          <w:sz w:val="24"/>
+          <w:szCs w:val="24"/>
+        </w:rPr>
+        <w:t>Nodejs</w:t>
+      </w:r>
+      <w:proofErr w:type="spellEnd"/>
+      <w:r>
+        <w:rPr>
+          <w:rFonts w:ascii="Times New Roman" w:hAnsi="Times New Roman" w:cs="Times New Roman"/>
+          <w:sz w:val="24"/>
+          <w:szCs w:val="24"/>
+        </w:rPr>
+        <w:t>: bitcore.io (</w:t>
+      </w:r>
+      <w:proofErr w:type="spellStart"/>
+      <w:r>
+        <w:rPr>
+          <w:rFonts w:ascii="Times New Roman" w:hAnsi="Times New Roman" w:cs="Times New Roman"/>
+          <w:sz w:val="24"/>
+          <w:szCs w:val="24"/>
+        </w:rPr>
+        <w:t>js</w:t>
+      </w:r>
+      <w:proofErr w:type="spellEnd"/>
+      <w:r>
+        <w:rPr>
+          <w:rFonts w:ascii="Times New Roman" w:hAnsi="Times New Roman" w:cs="Times New Roman"/>
+          <w:sz w:val="24"/>
+          <w:szCs w:val="24"/>
+        </w:rPr>
+        <w:t xml:space="preserve"> version of bitcoin reference client; may not be updated, easier to learn than C++)</w:t>
       </w:r>
     </w:p>
     <w:p>
@@ -1091,13 +1317,23 @@
           <w:szCs w:val="24"/>
         </w:rPr>
       </w:pPr>
-      <w:r>
-        <w:rPr>
-          <w:rFonts w:ascii="Times New Roman" w:hAnsi="Times New Roman" w:cs="Times New Roman"/>
-          <w:sz w:val="24"/>
-          <w:szCs w:val="24"/>
-        </w:rPr>
-        <w:t>Blockchain explorer</w:t>
+      <w:proofErr w:type="spellStart"/>
+      <w:r>
+        <w:rPr>
+          <w:rFonts w:ascii="Times New Roman" w:hAnsi="Times New Roman" w:cs="Times New Roman"/>
+          <w:sz w:val="24"/>
+          <w:szCs w:val="24"/>
+        </w:rPr>
+        <w:t>Blockchain</w:t>
+      </w:r>
+      <w:proofErr w:type="spellEnd"/>
+      <w:r>
+        <w:rPr>
+          <w:rFonts w:ascii="Times New Roman" w:hAnsi="Times New Roman" w:cs="Times New Roman"/>
+          <w:sz w:val="24"/>
+          <w:szCs w:val="24"/>
+        </w:rPr>
+        <w:t xml:space="preserve"> explorer</w:t>
       </w:r>
     </w:p>
     <w:p>
@@ -1163,8 +1399,18 @@
           <w:sz w:val="24"/>
           <w:szCs w:val="24"/>
         </w:rPr>
-        <w:t>Acquired by coinbase</w:t>
-      </w:r>
+        <w:t xml:space="preserve">Acquired by </w:t>
+      </w:r>
+      <w:proofErr w:type="spellStart"/>
+      <w:r>
+        <w:rPr>
+          <w:rFonts w:ascii="Times New Roman" w:hAnsi="Times New Roman" w:cs="Times New Roman"/>
+          <w:sz w:val="24"/>
+          <w:szCs w:val="24"/>
+        </w:rPr>
+        <w:t>coinbase</w:t>
+      </w:r>
+      <w:proofErr w:type="spellEnd"/>
     </w:p>
     <w:p>
       <w:pPr>
@@ -1204,7 +1450,43 @@
           <w:sz w:val="24"/>
           <w:szCs w:val="24"/>
         </w:rPr>
-        <w:t xml:space="preserve"> and chain.so's testnet APIs really helpful:</w:t>
+        <w:t xml:space="preserve"> and </w:t>
+      </w:r>
+      <w:proofErr w:type="spellStart"/>
+      <w:r>
+        <w:rPr>
+          <w:rFonts w:ascii="Times New Roman" w:hAnsi="Times New Roman" w:cs="Times New Roman"/>
+          <w:sz w:val="24"/>
+          <w:szCs w:val="24"/>
+        </w:rPr>
+        <w:t>chain.so's</w:t>
+      </w:r>
+      <w:proofErr w:type="spellEnd"/>
+      <w:r>
+        <w:rPr>
+          <w:rFonts w:ascii="Times New Roman" w:hAnsi="Times New Roman" w:cs="Times New Roman"/>
+          <w:sz w:val="24"/>
+          <w:szCs w:val="24"/>
+        </w:rPr>
+        <w:t xml:space="preserve"> </w:t>
+      </w:r>
+      <w:proofErr w:type="spellStart"/>
+      <w:r>
+        <w:rPr>
+          <w:rFonts w:ascii="Times New Roman" w:hAnsi="Times New Roman" w:cs="Times New Roman"/>
+          <w:sz w:val="24"/>
+          <w:szCs w:val="24"/>
+        </w:rPr>
+        <w:t>testnet</w:t>
+      </w:r>
+      <w:proofErr w:type="spellEnd"/>
+      <w:r>
+        <w:rPr>
+          <w:rFonts w:ascii="Times New Roman" w:hAnsi="Times New Roman" w:cs="Times New Roman"/>
+          <w:sz w:val="24"/>
+          <w:szCs w:val="24"/>
+        </w:rPr>
+        <w:t xml:space="preserve"> APIs really helpful:</w:t>
       </w:r>
     </w:p>
     <w:p>
@@ -1343,7 +1625,43 @@
           <w:sz w:val="24"/>
           <w:szCs w:val="24"/>
         </w:rPr>
-        <w:t>If you need some inspiration for a MultiSig/Escrow API, take a look at Distributed Trust by Block.io. Here are some example scripts that create 4 of 5 MultiSig addresses:</w:t>
+        <w:t xml:space="preserve">If you need some inspiration for a </w:t>
+      </w:r>
+      <w:proofErr w:type="spellStart"/>
+      <w:r>
+        <w:rPr>
+          <w:rFonts w:ascii="Times New Roman" w:eastAsia="Times New Roman" w:hAnsi="Times New Roman" w:cs="Times New Roman"/>
+          <w:sz w:val="24"/>
+          <w:szCs w:val="24"/>
+        </w:rPr>
+        <w:t>MultiSig</w:t>
+      </w:r>
+      <w:proofErr w:type="spellEnd"/>
+      <w:r>
+        <w:rPr>
+          <w:rFonts w:ascii="Times New Roman" w:eastAsia="Times New Roman" w:hAnsi="Times New Roman" w:cs="Times New Roman"/>
+          <w:sz w:val="24"/>
+          <w:szCs w:val="24"/>
+        </w:rPr>
+        <w:t xml:space="preserve">/Escrow API, take a look at Distributed Trust by Block.io. Here are some example scripts that create 4 of 5 </w:t>
+      </w:r>
+      <w:proofErr w:type="spellStart"/>
+      <w:r>
+        <w:rPr>
+          <w:rFonts w:ascii="Times New Roman" w:eastAsia="Times New Roman" w:hAnsi="Times New Roman" w:cs="Times New Roman"/>
+          <w:sz w:val="24"/>
+          <w:szCs w:val="24"/>
+        </w:rPr>
+        <w:t>MultiSig</w:t>
+      </w:r>
+      <w:proofErr w:type="spellEnd"/>
+      <w:r>
+        <w:rPr>
+          <w:rFonts w:ascii="Times New Roman" w:eastAsia="Times New Roman" w:hAnsi="Times New Roman" w:cs="Times New Roman"/>
+          <w:sz w:val="24"/>
+          <w:szCs w:val="24"/>
+        </w:rPr>
+        <w:t xml:space="preserve"> addresses:</w:t>
       </w:r>
     </w:p>
     <w:p>
@@ -1460,7 +1778,25 @@
           <w:sz w:val="24"/>
           <w:szCs w:val="24"/>
         </w:rPr>
-        <w:t>What if third party APIs go away?</w:t>
+        <w:t xml:space="preserve">What if third </w:t>
+      </w:r>
+      <w:proofErr w:type="gramStart"/>
+      <w:r>
+        <w:rPr>
+          <w:rFonts w:ascii="Times New Roman" w:eastAsia="Times New Roman" w:hAnsi="Times New Roman" w:cs="Times New Roman"/>
+          <w:sz w:val="24"/>
+          <w:szCs w:val="24"/>
+        </w:rPr>
+        <w:t>party APIs go</w:t>
+      </w:r>
+      <w:proofErr w:type="gramEnd"/>
+      <w:r>
+        <w:rPr>
+          <w:rFonts w:ascii="Times New Roman" w:eastAsia="Times New Roman" w:hAnsi="Times New Roman" w:cs="Times New Roman"/>
+          <w:sz w:val="24"/>
+          <w:szCs w:val="24"/>
+        </w:rPr>
+        <w:t xml:space="preserve"> away?</w:t>
       </w:r>
     </w:p>
     <w:p>
@@ -1654,7 +1990,25 @@
           <w:szCs w:val="24"/>
         </w:rPr>
         <w:lastRenderedPageBreak/>
-        <w:t>The Express Generator on express js page also help us g</w:t>
+        <w:t xml:space="preserve">The Express Generator on express </w:t>
+      </w:r>
+      <w:proofErr w:type="spellStart"/>
+      <w:r>
+        <w:rPr>
+          <w:rFonts w:ascii="Times New Roman" w:hAnsi="Times New Roman" w:cs="Times New Roman"/>
+          <w:sz w:val="24"/>
+          <w:szCs w:val="24"/>
+        </w:rPr>
+        <w:t>js</w:t>
+      </w:r>
+      <w:proofErr w:type="spellEnd"/>
+      <w:r>
+        <w:rPr>
+          <w:rFonts w:ascii="Times New Roman" w:hAnsi="Times New Roman" w:cs="Times New Roman"/>
+          <w:sz w:val="24"/>
+          <w:szCs w:val="24"/>
+        </w:rPr>
+        <w:t xml:space="preserve"> page also help us g</w:t>
       </w:r>
       <w:r>
         <w:rPr>
@@ -2493,6 +2847,18 @@
     <w:basedOn w:val="DefaultParagraphFont"/>
     <w:rsid w:val="00981E81"/>
   </w:style>
+  <w:style w:type="character" w:styleId="FollowedHyperlink">
+    <w:name w:val="FollowedHyperlink"/>
+    <w:basedOn w:val="DefaultParagraphFont"/>
+    <w:uiPriority w:val="99"/>
+    <w:semiHidden/>
+    <w:unhideWhenUsed/>
+    <w:rsid w:val="00811FD8"/>
+    <w:rPr>
+      <w:color w:val="800080" w:themeColor="followedHyperlink"/>
+      <w:u w:val="single"/>
+    </w:rPr>
+  </w:style>
 </w:styles>
 </file>
 
@@ -2725,6 +3091,18 @@
     <w:name w:val="yiv0653194240"/>
     <w:basedOn w:val="DefaultParagraphFont"/>
     <w:rsid w:val="00981E81"/>
+  </w:style>
+  <w:style w:type="character" w:styleId="FollowedHyperlink">
+    <w:name w:val="FollowedHyperlink"/>
+    <w:basedOn w:val="DefaultParagraphFont"/>
+    <w:uiPriority w:val="99"/>
+    <w:semiHidden/>
+    <w:unhideWhenUsed/>
+    <w:rsid w:val="00811FD8"/>
+    <w:rPr>
+      <w:color w:val="800080" w:themeColor="followedHyperlink"/>
+      <w:u w:val="single"/>
+    </w:rPr>
   </w:style>
 </w:styles>
 </file>

</xml_diff>